<commit_message>
Completamento TP e modifiche minori all'ODD
</commit_message>
<xml_diff>
--- a/Semilavorati/ODD_KawaiiComix.docx
+++ b/Semilavorati/ODD_KawaiiComix.docx
@@ -141,6 +141,7 @@
           <w:rFonts w:asciiTheme="minorHAnsi" w:hAnsiTheme="minorHAnsi" w:cstheme="minorHAnsi"/>
           <w:sz w:val="32"/>
           <w:szCs w:val="32"/>
+          <w:u w:val="single"/>
           <w:lang w:val="en-GB"/>
         </w:rPr>
       </w:pPr>
@@ -171,7 +172,7 @@
           <w:szCs w:val="32"/>
           <w:lang w:val="en-GB"/>
         </w:rPr>
-        <w:t>2</w:t>
+        <w:t>1</w:t>
       </w:r>
     </w:p>
     <w:p>
@@ -609,7 +610,7 @@
           <w:sz w:val="32"/>
           <w:szCs w:val="32"/>
         </w:rPr>
-        <w:t>1</w:t>
+        <w:t>0</w:t>
       </w:r>
       <w:r>
         <w:rPr>
@@ -4518,6 +4519,7 @@
           <w:i w:val="0"/>
           <w:iCs w:val="0"/>
         </w:rPr>
+        <w:lastRenderedPageBreak/>
         <w:t>Video</w:t>
       </w:r>
     </w:p>
@@ -4569,7 +4571,6 @@
         <w:rPr>
           <w:rFonts w:asciiTheme="minorHAnsi" w:hAnsiTheme="minorHAnsi" w:cstheme="minorHAnsi"/>
         </w:rPr>
-        <w:lastRenderedPageBreak/>
         <w:t>db</w:t>
       </w:r>
       <w:bookmarkEnd w:id="23"/>
@@ -4783,6 +4784,7 @@
           <w:rFonts w:asciiTheme="minorHAnsi" w:hAnsiTheme="minorHAnsi" w:cstheme="minorHAnsi"/>
           <w:color w:val="2F5496" w:themeColor="accent1" w:themeShade="BF"/>
         </w:rPr>
+        <w:lastRenderedPageBreak/>
         <w:t xml:space="preserve">3.1.1 </w:t>
       </w:r>
       <w:proofErr w:type="spellStart"/>
@@ -5165,6 +5167,7 @@
           <w:rFonts w:asciiTheme="minorHAnsi" w:hAnsiTheme="minorHAnsi" w:cstheme="minorHAnsi"/>
           <w:noProof/>
         </w:rPr>
+        <w:lastRenderedPageBreak/>
         <w:drawing>
           <wp:inline distT="0" distB="0" distL="0" distR="0" wp14:anchorId="07E54A12" wp14:editId="4E4955D0">
             <wp:extent cx="3438525" cy="2838450"/>
@@ -5239,7 +5242,6 @@
           <w:rFonts w:asciiTheme="minorHAnsi" w:hAnsiTheme="minorHAnsi" w:cstheme="minorHAnsi"/>
           <w:color w:val="2F5496" w:themeColor="accent1" w:themeShade="BF"/>
         </w:rPr>
-        <w:lastRenderedPageBreak/>
         <w:t xml:space="preserve">3.1.4 </w:t>
       </w:r>
       <w:proofErr w:type="spellStart"/>
@@ -7483,7 +7485,6 @@
       <w:bookmarkStart w:id="46" w:name="_Toc155893422"/>
       <w:proofErr w:type="spellStart"/>
       <w:r>
-        <w:lastRenderedPageBreak/>
         <w:t>GestoreOrdiniIDS</w:t>
       </w:r>
       <w:bookmarkEnd w:id="46"/>
@@ -9293,6 +9294,7 @@
                 <w:bCs/>
                 <w:color w:val="FFFFFF"/>
               </w:rPr>
+              <w:lastRenderedPageBreak/>
               <w:t>Invariante</w:t>
             </w:r>
           </w:p>
@@ -9336,7 +9338,6 @@
       <w:bookmarkStart w:id="47" w:name="_Toc155893423"/>
       <w:proofErr w:type="spellStart"/>
       <w:r>
-        <w:lastRenderedPageBreak/>
         <w:t>OrdineIDS</w:t>
       </w:r>
       <w:bookmarkEnd w:id="47"/>
@@ -10910,6 +10911,7 @@
                 <w:b/>
                 <w:bCs/>
               </w:rPr>
+              <w:lastRenderedPageBreak/>
               <w:t>context</w:t>
             </w:r>
             <w:proofErr w:type="spellEnd"/>
@@ -11087,14 +11089,7 @@
               <w:rPr>
                 <w:rFonts w:asciiTheme="minorHAnsi" w:hAnsiTheme="minorHAnsi" w:cstheme="minorHAnsi"/>
               </w:rPr>
-              <w:t xml:space="preserve"> inserendo </w:t>
-            </w:r>
-            <w:r>
-              <w:rPr>
-                <w:rFonts w:asciiTheme="minorHAnsi" w:hAnsiTheme="minorHAnsi" w:cstheme="minorHAnsi"/>
-              </w:rPr>
-              <w:lastRenderedPageBreak/>
-              <w:t>le nuove informazioni</w:t>
+              <w:t xml:space="preserve"> inserendo le nuove informazioni</w:t>
             </w:r>
             <w:r>
               <w:rPr>
@@ -12696,6 +12691,7 @@
                 <w:b/>
                 <w:bCs/>
               </w:rPr>
+              <w:lastRenderedPageBreak/>
               <w:t>pre</w:t>
             </w:r>
             <w:proofErr w:type="spellEnd"/>
@@ -14531,6 +14527,7 @@
                 <w:b/>
                 <w:bCs/>
               </w:rPr>
+              <w:lastRenderedPageBreak/>
               <w:t>post</w:t>
             </w:r>
             <w:r>
@@ -14600,6 +14597,7 @@
                 <w:bCs/>
                 <w:color w:val="FFFFFF"/>
               </w:rPr>
+              <w:lastRenderedPageBreak/>
               <w:t>Invariante</w:t>
             </w:r>
           </w:p>
@@ -14643,7 +14641,6 @@
       <w:bookmarkStart w:id="49" w:name="_Toc155893425"/>
       <w:proofErr w:type="spellStart"/>
       <w:r>
-        <w:lastRenderedPageBreak/>
         <w:t>GenereIDS</w:t>
       </w:r>
       <w:bookmarkEnd w:id="49"/>
@@ -16444,6 +16441,7 @@
                 <w:bCs/>
                 <w:lang w:val="en-US"/>
               </w:rPr>
+              <w:lastRenderedPageBreak/>
               <w:t xml:space="preserve">context </w:t>
             </w:r>
             <w:proofErr w:type="spellStart"/>
@@ -18569,7 +18567,6 @@
                 <w:b/>
                 <w:bCs/>
               </w:rPr>
-              <w:lastRenderedPageBreak/>
               <w:t>context</w:t>
             </w:r>
             <w:proofErr w:type="spellEnd"/>
@@ -19353,6 +19350,7 @@
                 <w:bCs/>
                 <w:color w:val="FFFFFF"/>
               </w:rPr>
+              <w:lastRenderedPageBreak/>
               <w:t>Post-condizione</w:t>
             </w:r>
           </w:p>
@@ -19916,6 +19914,7 @@
                 <w:b/>
                 <w:bCs/>
               </w:rPr>
+              <w:lastRenderedPageBreak/>
               <w:t>context</w:t>
             </w:r>
             <w:proofErr w:type="spellEnd"/>
@@ -20271,7 +20270,6 @@
                 <w:b/>
                 <w:bCs/>
               </w:rPr>
-              <w:lastRenderedPageBreak/>
               <w:t>context</w:t>
             </w:r>
             <w:proofErr w:type="spellEnd"/>
@@ -20537,6 +20535,7 @@
                 <w:bCs/>
                 <w:color w:val="FFFFFF"/>
               </w:rPr>
+              <w:lastRenderedPageBreak/>
               <w:t>Invariante</w:t>
             </w:r>
           </w:p>
@@ -21659,6 +21658,7 @@
                 <w:rFonts w:asciiTheme="minorHAnsi" w:hAnsiTheme="minorHAnsi" w:cstheme="minorHAnsi"/>
                 <w:lang w:val="en-US"/>
               </w:rPr>
+              <w:lastRenderedPageBreak/>
               <w:t>user.cap</w:t>
             </w:r>
             <w:proofErr w:type="spellEnd"/>
@@ -21958,7 +21958,6 @@
                 <w:bCs/>
                 <w:lang w:val="en-US"/>
               </w:rPr>
-              <w:lastRenderedPageBreak/>
               <w:t xml:space="preserve">context </w:t>
             </w:r>
             <w:proofErr w:type="spellStart"/>
@@ -23037,9 +23036,12 @@
     </w:p>
     <w:p/>
     <w:sectPr>
+      <w:headerReference w:type="default" r:id="rId20"/>
+      <w:footerReference w:type="default" r:id="rId21"/>
       <w:pgSz w:w="11906" w:h="16838"/>
       <w:pgMar w:top="1417" w:right="1134" w:bottom="1134" w:left="1134" w:header="708" w:footer="708" w:gutter="0"/>
       <w:cols w:space="708"/>
+      <w:titlePg/>
       <w:docGrid w:linePitch="360"/>
     </w:sectPr>
   </w:body>
@@ -23065,6 +23067,83 @@
 </w:endnotes>
 </file>
 
+<file path=word/footer1.xml><?xml version="1.0" encoding="utf-8"?>
+<w:ftr xmlns:wpc="http://schemas.microsoft.com/office/word/2010/wordprocessingCanvas" xmlns:cx="http://schemas.microsoft.com/office/drawing/2014/chartex" xmlns:cx1="http://schemas.microsoft.com/office/drawing/2015/9/8/chartex" xmlns:cx2="http://schemas.microsoft.com/office/drawing/2015/10/21/chartex" xmlns:cx3="http://schemas.microsoft.com/office/drawing/2016/5/9/chartex" xmlns:cx4="http://schemas.microsoft.com/office/drawing/2016/5/10/chartex" xmlns:cx5="http://schemas.microsoft.com/office/drawing/2016/5/11/chartex" xmlns:cx6="http://schemas.microsoft.com/office/drawing/2016/5/12/chartex" xmlns:cx7="http://schemas.microsoft.com/office/drawing/2016/5/13/chartex" xmlns:cx8="http://schemas.microsoft.com/office/drawing/2016/5/14/chartex" xmlns:mc="http://schemas.openxmlformats.org/markup-compatibility/2006" xmlns:aink="http://schemas.microsoft.com/office/drawing/2016/ink" xmlns:am3d="http://schemas.microsoft.com/office/drawing/2017/model3d" xmlns:o="urn:schemas-microsoft-com:office:office" xmlns:oel="http://schemas.microsoft.com/office/2019/extlst" xmlns:r="http://schemas.openxmlformats.org/officeDocument/2006/relationships" xmlns:m="http://schemas.openxmlformats.org/officeDocument/2006/math" xmlns:v="urn:schemas-microsoft-com:vml" xmlns:wp14="http://schemas.microsoft.com/office/word/2010/wordprocessingDrawing" xmlns:wp="http://schemas.openxmlformats.org/drawingml/2006/wordprocessingDrawing" xmlns:w10="urn:schemas-microsoft-com:office:word" xmlns:w="http://schemas.openxmlformats.org/wordprocessingml/2006/main" xmlns:w14="http://schemas.microsoft.com/office/word/2010/wordml" xmlns:w15="http://schemas.microsoft.com/office/word/2012/wordml" xmlns:w16cex="http://schemas.microsoft.com/office/word/2018/wordml/cex" xmlns:w16cid="http://schemas.microsoft.com/office/word/2016/wordml/cid" xmlns:w16="http://schemas.microsoft.com/office/word/2018/wordml" xmlns:w16sdtdh="http://schemas.microsoft.com/office/word/2020/wordml/sdtdatahash" xmlns:w16se="http://schemas.microsoft.com/office/word/2015/wordml/symex" xmlns:wpg="http://schemas.microsoft.com/office/word/2010/wordprocessingGroup" xmlns:wpi="http://schemas.microsoft.com/office/word/2010/wordprocessingInk" xmlns:wne="http://schemas.microsoft.com/office/word/2006/wordml" xmlns:wps="http://schemas.microsoft.com/office/word/2010/wordprocessingShape" mc:Ignorable="w14 w15 w16se w16cid w16 w16cex w16sdtdh wp14">
+  <w:tbl>
+    <w:tblPr>
+      <w:tblStyle w:val="Grigliatabella"/>
+      <w:tblW w:w="9741" w:type="dxa"/>
+      <w:tblInd w:w="-5" w:type="dxa"/>
+      <w:tblLook w:val="04A0" w:firstRow="1" w:lastRow="0" w:firstColumn="1" w:lastColumn="0" w:noHBand="0" w:noVBand="1"/>
+    </w:tblPr>
+    <w:tblGrid>
+      <w:gridCol w:w="3244"/>
+      <w:gridCol w:w="3249"/>
+      <w:gridCol w:w="3248"/>
+    </w:tblGrid>
+    <w:tr>
+      <w:tc>
+        <w:tcPr>
+          <w:tcW w:w="3244" w:type="dxa"/>
+        </w:tcPr>
+        <w:p>
+          <w:pPr>
+            <w:pStyle w:val="Pidipagina"/>
+          </w:pPr>
+        </w:p>
+      </w:tc>
+      <w:tc>
+        <w:tcPr>
+          <w:tcW w:w="3249" w:type="dxa"/>
+        </w:tcPr>
+        <w:p>
+          <w:pPr>
+            <w:pStyle w:val="Pidipagina"/>
+          </w:pPr>
+          <w:r>
+            <w:t>Ingegneria del Software</w:t>
+          </w:r>
+        </w:p>
+      </w:tc>
+      <w:tc>
+        <w:tcPr>
+          <w:tcW w:w="3248" w:type="dxa"/>
+        </w:tcPr>
+        <w:p>
+          <w:pPr>
+            <w:pStyle w:val="Pidipagina"/>
+            <w:jc w:val="right"/>
+          </w:pPr>
+          <w:r>
+            <w:t xml:space="preserve">Pagina </w:t>
+          </w:r>
+          <w:r>
+            <w:fldChar w:fldCharType="begin"/>
+          </w:r>
+          <w:r>
+            <w:instrText>PAGE   \* MERGEFORMAT</w:instrText>
+          </w:r>
+          <w:r>
+            <w:fldChar w:fldCharType="separate"/>
+          </w:r>
+          <w:r>
+            <w:t>1</w:t>
+          </w:r>
+          <w:r>
+            <w:fldChar w:fldCharType="end"/>
+          </w:r>
+        </w:p>
+      </w:tc>
+    </w:tr>
+  </w:tbl>
+  <w:p>
+    <w:pPr>
+      <w:pStyle w:val="Pidipagina"/>
+    </w:pPr>
+  </w:p>
+</w:ftr>
+</file>
+
 <file path=word/footnotes.xml><?xml version="1.0" encoding="utf-8"?>
 <w:footnotes xmlns:wpc="http://schemas.microsoft.com/office/word/2010/wordprocessingCanvas" xmlns:cx="http://schemas.microsoft.com/office/drawing/2014/chartex" xmlns:cx1="http://schemas.microsoft.com/office/drawing/2015/9/8/chartex" xmlns:cx2="http://schemas.microsoft.com/office/drawing/2015/10/21/chartex" xmlns:cx3="http://schemas.microsoft.com/office/drawing/2016/5/9/chartex" xmlns:cx4="http://schemas.microsoft.com/office/drawing/2016/5/10/chartex" xmlns:cx5="http://schemas.microsoft.com/office/drawing/2016/5/11/chartex" xmlns:cx6="http://schemas.microsoft.com/office/drawing/2016/5/12/chartex" xmlns:cx7="http://schemas.microsoft.com/office/drawing/2016/5/13/chartex" xmlns:cx8="http://schemas.microsoft.com/office/drawing/2016/5/14/chartex" xmlns:mc="http://schemas.openxmlformats.org/markup-compatibility/2006" xmlns:aink="http://schemas.microsoft.com/office/drawing/2016/ink" xmlns:am3d="http://schemas.microsoft.com/office/drawing/2017/model3d" xmlns:o="urn:schemas-microsoft-com:office:office" xmlns:oel="http://schemas.microsoft.com/office/2019/extlst" xmlns:r="http://schemas.openxmlformats.org/officeDocument/2006/relationships" xmlns:m="http://schemas.openxmlformats.org/officeDocument/2006/math" xmlns:v="urn:schemas-microsoft-com:vml" xmlns:wp14="http://schemas.microsoft.com/office/word/2010/wordprocessingDrawing" xmlns:wp="http://schemas.openxmlformats.org/drawingml/2006/wordprocessingDrawing" xmlns:w10="urn:schemas-microsoft-com:office:word" xmlns:w="http://schemas.openxmlformats.org/wordprocessingml/2006/main" xmlns:w14="http://schemas.microsoft.com/office/word/2010/wordml" xmlns:w15="http://schemas.microsoft.com/office/word/2012/wordml" xmlns:w16cex="http://schemas.microsoft.com/office/word/2018/wordml/cex" xmlns:w16cid="http://schemas.microsoft.com/office/word/2016/wordml/cid" xmlns:w16="http://schemas.microsoft.com/office/word/2018/wordml" xmlns:w16sdtdh="http://schemas.microsoft.com/office/word/2020/wordml/sdtdatahash" xmlns:w16se="http://schemas.microsoft.com/office/word/2015/wordml/symex" xmlns:wpg="http://schemas.microsoft.com/office/word/2010/wordprocessingGroup" xmlns:wpi="http://schemas.microsoft.com/office/word/2010/wordprocessingInk" xmlns:wne="http://schemas.microsoft.com/office/word/2006/wordml" xmlns:wps="http://schemas.microsoft.com/office/word/2010/wordprocessingShape" mc:Ignorable="w14 w15 w16se w16cid w16 w16cex w16sdtdh wp14">
   <w:footnote w:type="separator" w:id="-1">
@@ -23082,6 +23161,123 @@
     </w:p>
   </w:footnote>
 </w:footnotes>
+</file>
+
+<file path=word/header1.xml><?xml version="1.0" encoding="utf-8"?>
+<w:hdr xmlns:wpc="http://schemas.microsoft.com/office/word/2010/wordprocessingCanvas" xmlns:cx="http://schemas.microsoft.com/office/drawing/2014/chartex" xmlns:cx1="http://schemas.microsoft.com/office/drawing/2015/9/8/chartex" xmlns:cx2="http://schemas.microsoft.com/office/drawing/2015/10/21/chartex" xmlns:cx3="http://schemas.microsoft.com/office/drawing/2016/5/9/chartex" xmlns:cx4="http://schemas.microsoft.com/office/drawing/2016/5/10/chartex" xmlns:cx5="http://schemas.microsoft.com/office/drawing/2016/5/11/chartex" xmlns:cx6="http://schemas.microsoft.com/office/drawing/2016/5/12/chartex" xmlns:cx7="http://schemas.microsoft.com/office/drawing/2016/5/13/chartex" xmlns:cx8="http://schemas.microsoft.com/office/drawing/2016/5/14/chartex" xmlns:mc="http://schemas.openxmlformats.org/markup-compatibility/2006" xmlns:aink="http://schemas.microsoft.com/office/drawing/2016/ink" xmlns:am3d="http://schemas.microsoft.com/office/drawing/2017/model3d" xmlns:o="urn:schemas-microsoft-com:office:office" xmlns:oel="http://schemas.microsoft.com/office/2019/extlst" xmlns:r="http://schemas.openxmlformats.org/officeDocument/2006/relationships" xmlns:m="http://schemas.openxmlformats.org/officeDocument/2006/math" xmlns:v="urn:schemas-microsoft-com:vml" xmlns:wp14="http://schemas.microsoft.com/office/word/2010/wordprocessingDrawing" xmlns:wp="http://schemas.openxmlformats.org/drawingml/2006/wordprocessingDrawing" xmlns:w10="urn:schemas-microsoft-com:office:word" xmlns:w="http://schemas.openxmlformats.org/wordprocessingml/2006/main" xmlns:w14="http://schemas.microsoft.com/office/word/2010/wordml" xmlns:w15="http://schemas.microsoft.com/office/word/2012/wordml" xmlns:w16cex="http://schemas.microsoft.com/office/word/2018/wordml/cex" xmlns:w16cid="http://schemas.microsoft.com/office/word/2016/wordml/cid" xmlns:w16="http://schemas.microsoft.com/office/word/2018/wordml" xmlns:w16sdtdh="http://schemas.microsoft.com/office/word/2020/wordml/sdtdatahash" xmlns:w16se="http://schemas.microsoft.com/office/word/2015/wordml/symex" xmlns:wpg="http://schemas.microsoft.com/office/word/2010/wordprocessingGroup" xmlns:wpi="http://schemas.microsoft.com/office/word/2010/wordprocessingInk" xmlns:wne="http://schemas.microsoft.com/office/word/2006/wordml" xmlns:wps="http://schemas.microsoft.com/office/word/2010/wordprocessingShape" mc:Ignorable="w14 w15 w16se w16cid w16 w16cex w16sdtdh wp14">
+  <w:p>
+    <w:pPr>
+      <w:pStyle w:val="Intestazione"/>
+    </w:pPr>
+  </w:p>
+  <w:tbl>
+    <w:tblPr>
+      <w:tblStyle w:val="Grigliatabella"/>
+      <w:tblpPr w:leftFromText="141" w:rightFromText="141" w:vertAnchor="text" w:horzAnchor="margin" w:tblpY="-836"/>
+      <w:tblW w:w="0" w:type="auto"/>
+      <w:tblInd w:w="0" w:type="dxa"/>
+      <w:tblLook w:val="04A0" w:firstRow="1" w:lastRow="0" w:firstColumn="1" w:lastColumn="0" w:noHBand="0" w:noVBand="1"/>
+    </w:tblPr>
+    <w:tblGrid>
+      <w:gridCol w:w="4815"/>
+      <w:gridCol w:w="4813"/>
+    </w:tblGrid>
+    <w:tr>
+      <w:tc>
+        <w:tcPr>
+          <w:tcW w:w="4815" w:type="dxa"/>
+        </w:tcPr>
+        <w:p>
+          <w:r>
+            <w:t xml:space="preserve">Progetto: </w:t>
+          </w:r>
+          <w:proofErr w:type="spellStart"/>
+          <w:r>
+            <w:t>Kawaii</w:t>
+          </w:r>
+          <w:proofErr w:type="spellEnd"/>
+          <w:r>
+            <w:t>-</w:t>
+          </w:r>
+          <w:r>
+            <w:t>Comix</w:t>
+          </w:r>
+        </w:p>
+      </w:tc>
+      <w:tc>
+        <w:tcPr>
+          <w:tcW w:w="4813" w:type="dxa"/>
+        </w:tcPr>
+        <w:p>
+          <w:pPr>
+            <w:rPr>
+              <w:u w:val="single"/>
+            </w:rPr>
+          </w:pPr>
+          <w:r>
+            <w:t>Versione 1.</w:t>
+          </w:r>
+          <w:r>
+            <w:t>1</w:t>
+          </w:r>
+        </w:p>
+      </w:tc>
+    </w:tr>
+    <w:tr>
+      <w:tc>
+        <w:tcPr>
+          <w:tcW w:w="4815" w:type="dxa"/>
+        </w:tcPr>
+        <w:p>
+          <w:r>
+            <w:t xml:space="preserve">Documento: </w:t>
+          </w:r>
+          <w:r>
+            <w:t xml:space="preserve">Object Design </w:t>
+          </w:r>
+          <w:proofErr w:type="spellStart"/>
+          <w:r>
+            <w:t>Document</w:t>
+          </w:r>
+          <w:proofErr w:type="spellEnd"/>
+        </w:p>
+      </w:tc>
+      <w:tc>
+        <w:tcPr>
+          <w:tcW w:w="4813" w:type="dxa"/>
+        </w:tcPr>
+        <w:p>
+          <w:r>
+            <w:t xml:space="preserve">Data: </w:t>
+          </w:r>
+          <w:r>
+            <w:t>1</w:t>
+          </w:r>
+          <w:r>
+            <w:t>0</w:t>
+          </w:r>
+          <w:r>
+            <w:t>/</w:t>
+          </w:r>
+          <w:r>
+            <w:t>01</w:t>
+          </w:r>
+          <w:r>
+            <w:t>/202</w:t>
+          </w:r>
+          <w:r>
+            <w:t>4</w:t>
+          </w:r>
+        </w:p>
+      </w:tc>
+    </w:tr>
+  </w:tbl>
+  <w:p>
+    <w:pPr>
+      <w:pStyle w:val="Intestazione"/>
+    </w:pPr>
+  </w:p>
+</w:hdr>
 </file>
 
 <file path=word/numbering.xml><?xml version="1.0" encoding="utf-8"?>
@@ -24697,7 +24893,6 @@
   <w:style w:type="character" w:default="1" w:styleId="Carpredefinitoparagrafo">
     <w:name w:val="Default Paragraph Font"/>
     <w:uiPriority w:val="1"/>
-    <w:semiHidden/>
     <w:unhideWhenUsed/>
   </w:style>
   <w:style w:type="table" w:default="1" w:styleId="Tabellanormale">
@@ -24945,6 +25140,43 @@
       <w:color w:val="2F5496" w:themeColor="accent1" w:themeShade="BF"/>
       <w:sz w:val="24"/>
       <w:szCs w:val="24"/>
+    </w:rPr>
+  </w:style>
+  <w:style w:type="paragraph" w:styleId="Testonotaapidipagina">
+    <w:name w:val="footnote text"/>
+    <w:basedOn w:val="Normale"/>
+    <w:link w:val="TestonotaapidipaginaCarattere"/>
+    <w:uiPriority w:val="99"/>
+    <w:semiHidden/>
+    <w:unhideWhenUsed/>
+    <w:rsid w:val="004B16F5"/>
+    <w:rPr>
+      <w:sz w:val="20"/>
+      <w:szCs w:val="20"/>
+    </w:rPr>
+  </w:style>
+  <w:style w:type="character" w:customStyle="1" w:styleId="TestonotaapidipaginaCarattere">
+    <w:name w:val="Testo nota a piè di pagina Carattere"/>
+    <w:basedOn w:val="Carpredefinitoparagrafo"/>
+    <w:link w:val="Testonotaapidipagina"/>
+    <w:uiPriority w:val="99"/>
+    <w:semiHidden/>
+    <w:rsid w:val="004B16F5"/>
+    <w:rPr>
+      <w:rFonts w:ascii="Times New Roman" w:eastAsia="Lucida Sans Unicode" w:hAnsi="Times New Roman" w:cs="Times New Roman"/>
+      <w:sz w:val="20"/>
+      <w:szCs w:val="20"/>
+    </w:rPr>
+  </w:style>
+  <w:style w:type="character" w:styleId="Rimandonotaapidipagina">
+    <w:name w:val="footnote reference"/>
+    <w:basedOn w:val="Carpredefinitoparagrafo"/>
+    <w:uiPriority w:val="99"/>
+    <w:semiHidden/>
+    <w:unhideWhenUsed/>
+    <w:rsid w:val="004B16F5"/>
+    <w:rPr>
+      <w:vertAlign w:val="superscript"/>
     </w:rPr>
   </w:style>
 </w:styles>
@@ -25246,10 +25478,23 @@
 </file>
 
 <file path=customXml/item1.xml><?xml version="1.0" encoding="utf-8"?>
-<b:Sources xmlns:b="http://schemas.openxmlformats.org/officeDocument/2006/bibliography" xmlns="http://schemas.openxmlformats.org/officeDocument/2006/bibliography" SelectedStyle="\APASixthEditionOfficeOnline.xsl" StyleName="APA" Version="6"/>
+<p:properties xmlns:p="http://schemas.microsoft.com/office/2006/metadata/properties" xmlns:xsi="http://www.w3.org/2001/XMLSchema-instance" xmlns:pc="http://schemas.microsoft.com/office/infopath/2007/PartnerControls">
+  <documentManagement>
+    <_activity xmlns="c1651439-6e46-4f78-9acb-4a905f92618b" xsi:nil="true"/>
+  </documentManagement>
+</p:properties>
 </file>
 
 <file path=customXml/item2.xml><?xml version="1.0" encoding="utf-8"?>
+<?mso-contentType ?>
+<FormTemplates xmlns="http://schemas.microsoft.com/sharepoint/v3/contenttype/forms">
+  <Display>DocumentLibraryForm</Display>
+  <Edit>DocumentLibraryForm</Edit>
+  <New>DocumentLibraryForm</New>
+</FormTemplates>
+</file>
+
+<file path=customXml/item3.xml><?xml version="1.0" encoding="utf-8"?>
 <ct:contentTypeSchema xmlns:ct="http://schemas.microsoft.com/office/2006/metadata/contentType" xmlns:ma="http://schemas.microsoft.com/office/2006/metadata/properties/metaAttributes" ct:_="" ma:_="" ma:contentTypeName="Documento" ma:contentTypeID="0x010100958A34E01316F8439D0AE3BCFE2030F9" ma:contentTypeVersion="10" ma:contentTypeDescription="Creare un nuovo documento." ma:contentTypeScope="" ma:versionID="5577931084076cc87a0ada490ca97db2">
   <xsd:schema xmlns:xsd="http://www.w3.org/2001/XMLSchema" xmlns:xs="http://www.w3.org/2001/XMLSchema" xmlns:p="http://schemas.microsoft.com/office/2006/metadata/properties" xmlns:ns3="c1651439-6e46-4f78-9acb-4a905f92618b" targetNamespace="http://schemas.microsoft.com/office/2006/metadata/properties" ma:root="true" ma:fieldsID="965f0c195ca930105fa63cfd422aab46" ns3:_="">
     <xsd:import namespace="c1651439-6e46-4f78-9acb-4a905f92618b"/>
@@ -25433,32 +25678,29 @@
 </ct:contentTypeSchema>
 </file>
 
-<file path=customXml/item3.xml><?xml version="1.0" encoding="utf-8"?>
-<?mso-contentType ?>
-<FormTemplates xmlns="http://schemas.microsoft.com/sharepoint/v3/contenttype/forms">
-  <Display>DocumentLibraryForm</Display>
-  <Edit>DocumentLibraryForm</Edit>
-  <New>DocumentLibraryForm</New>
-</FormTemplates>
-</file>
-
 <file path=customXml/item4.xml><?xml version="1.0" encoding="utf-8"?>
-<p:properties xmlns:p="http://schemas.microsoft.com/office/2006/metadata/properties" xmlns:xsi="http://www.w3.org/2001/XMLSchema-instance" xmlns:pc="http://schemas.microsoft.com/office/infopath/2007/PartnerControls">
-  <documentManagement>
-    <_activity xmlns="c1651439-6e46-4f78-9acb-4a905f92618b" xsi:nil="true"/>
-  </documentManagement>
-</p:properties>
+<b:Sources xmlns:b="http://schemas.openxmlformats.org/officeDocument/2006/bibliography" xmlns="http://schemas.openxmlformats.org/officeDocument/2006/bibliography" SelectedStyle="\APASixthEditionOfficeOnline.xsl" StyleName="APA" Version="6"/>
 </file>
 
 <file path=customXml/itemProps1.xml><?xml version="1.0" encoding="utf-8"?>
-<ds:datastoreItem xmlns:ds="http://schemas.openxmlformats.org/officeDocument/2006/customXml" ds:itemID="{B2E87176-DAC3-4515-9B36-CB62103FC152}">
+<ds:datastoreItem xmlns:ds="http://schemas.openxmlformats.org/officeDocument/2006/customXml" ds:itemID="{C11AF70E-E0E0-4C6C-92F5-A5198EAC1139}">
   <ds:schemaRefs>
-    <ds:schemaRef ds:uri="http://schemas.openxmlformats.org/officeDocument/2006/bibliography"/>
+    <ds:schemaRef ds:uri="http://schemas.microsoft.com/office/2006/metadata/properties"/>
+    <ds:schemaRef ds:uri="http://schemas.microsoft.com/office/infopath/2007/PartnerControls"/>
+    <ds:schemaRef ds:uri="c1651439-6e46-4f78-9acb-4a905f92618b"/>
   </ds:schemaRefs>
 </ds:datastoreItem>
 </file>
 
 <file path=customXml/itemProps2.xml><?xml version="1.0" encoding="utf-8"?>
+<ds:datastoreItem xmlns:ds="http://schemas.openxmlformats.org/officeDocument/2006/customXml" ds:itemID="{AF1B36E1-E838-4B92-972C-01F898D286CB}">
+  <ds:schemaRefs>
+    <ds:schemaRef ds:uri="http://schemas.microsoft.com/sharepoint/v3/contenttype/forms"/>
+  </ds:schemaRefs>
+</ds:datastoreItem>
+</file>
+
+<file path=customXml/itemProps3.xml><?xml version="1.0" encoding="utf-8"?>
 <ds:datastoreItem xmlns:ds="http://schemas.openxmlformats.org/officeDocument/2006/customXml" ds:itemID="{316A6D96-FD0E-4152-90EB-B4492E627BA8}">
   <ds:schemaRefs>
     <ds:schemaRef ds:uri="http://schemas.microsoft.com/office/2006/metadata/contentType"/>
@@ -25476,20 +25718,10 @@
 </ds:datastoreItem>
 </file>
 
-<file path=customXml/itemProps3.xml><?xml version="1.0" encoding="utf-8"?>
-<ds:datastoreItem xmlns:ds="http://schemas.openxmlformats.org/officeDocument/2006/customXml" ds:itemID="{AF1B36E1-E838-4B92-972C-01F898D286CB}">
+<file path=customXml/itemProps4.xml><?xml version="1.0" encoding="utf-8"?>
+<ds:datastoreItem xmlns:ds="http://schemas.openxmlformats.org/officeDocument/2006/customXml" ds:itemID="{B2E87176-DAC3-4515-9B36-CB62103FC152}">
   <ds:schemaRefs>
-    <ds:schemaRef ds:uri="http://schemas.microsoft.com/sharepoint/v3/contenttype/forms"/>
-  </ds:schemaRefs>
-</ds:datastoreItem>
-</file>
-
-<file path=customXml/itemProps4.xml><?xml version="1.0" encoding="utf-8"?>
-<ds:datastoreItem xmlns:ds="http://schemas.openxmlformats.org/officeDocument/2006/customXml" ds:itemID="{C11AF70E-E0E0-4C6C-92F5-A5198EAC1139}">
-  <ds:schemaRefs>
-    <ds:schemaRef ds:uri="http://schemas.microsoft.com/office/2006/metadata/properties"/>
-    <ds:schemaRef ds:uri="http://schemas.microsoft.com/office/infopath/2007/PartnerControls"/>
-    <ds:schemaRef ds:uri="c1651439-6e46-4f78-9acb-4a905f92618b"/>
+    <ds:schemaRef ds:uri="http://schemas.openxmlformats.org/officeDocument/2006/bibliography"/>
   </ds:schemaRefs>
 </ds:datastoreItem>
 </file>
</xml_diff>

<commit_message>
Update RAD, minor fixes
</commit_message>
<xml_diff>
--- a/Semilavorati/ODD_KawaiiComix.docx
+++ b/Semilavorati/ODD_KawaiiComix.docx
@@ -3458,53 +3458,6 @@
         <w:rPr>
           <w:color w:val="2F5496" w:themeColor="accent1" w:themeShade="BF"/>
         </w:rPr>
-        <w:t>test</w:t>
-      </w:r>
-    </w:p>
-    <w:p>
-      <w:pPr>
-        <w:pStyle w:val="Paragrafoelenco"/>
-        <w:ind w:left="1286"/>
-        <w:rPr>
-          <w:rFonts w:asciiTheme="minorHAnsi" w:hAnsiTheme="minorHAnsi" w:cstheme="minorHAnsi"/>
-        </w:rPr>
-      </w:pPr>
-      <w:r>
-        <w:rPr>
-          <w:rFonts w:asciiTheme="minorHAnsi" w:hAnsiTheme="minorHAnsi" w:cstheme="minorHAnsi"/>
-        </w:rPr>
-        <w:t>Questa directory con</w:t>
-      </w:r>
-      <w:r>
-        <w:rPr>
-          <w:rFonts w:asciiTheme="minorHAnsi" w:hAnsiTheme="minorHAnsi" w:cstheme="minorHAnsi"/>
-        </w:rPr>
-        <w:t>tiene i pacchetti java e i file necessari per il testing del sistema</w:t>
-      </w:r>
-    </w:p>
-    <w:p>
-      <w:pPr>
-        <w:ind w:left="566"/>
-        <w:rPr>
-          <w:rFonts w:asciiTheme="minorHAnsi" w:hAnsiTheme="minorHAnsi" w:cstheme="minorHAnsi"/>
-        </w:rPr>
-      </w:pPr>
-    </w:p>
-    <w:p>
-      <w:pPr>
-        <w:pStyle w:val="Paragrafoelenco"/>
-        <w:numPr>
-          <w:ilvl w:val="2"/>
-          <w:numId w:val="3"/>
-        </w:numPr>
-        <w:rPr>
-          <w:color w:val="2F5496" w:themeColor="accent1" w:themeShade="BF"/>
-        </w:rPr>
-      </w:pPr>
-      <w:r>
-        <w:rPr>
-          <w:color w:val="2F5496" w:themeColor="accent1" w:themeShade="BF"/>
-        </w:rPr>
         <w:t>w</w:t>
       </w:r>
       <w:r>
@@ -3691,7 +3644,6 @@
           <w:rFonts w:asciiTheme="minorHAnsi" w:hAnsiTheme="minorHAnsi" w:cstheme="minorHAnsi"/>
           <w:color w:val="000000" w:themeColor="text1"/>
         </w:rPr>
-        <w:lastRenderedPageBreak/>
         <w:t>Questa directory deve contenere i fogli di stile.</w:t>
       </w:r>
     </w:p>
@@ -3762,6 +3714,7 @@
           <w:i/>
           <w:iCs/>
         </w:rPr>
+        <w:lastRenderedPageBreak/>
         <w:t>db</w:t>
       </w:r>
       <w:bookmarkEnd w:id="14"/>
@@ -3990,7 +3943,6 @@
           <w:rFonts w:asciiTheme="minorHAnsi" w:hAnsiTheme="minorHAnsi" w:cstheme="minorHAnsi"/>
           <w:noProof/>
         </w:rPr>
-        <w:lastRenderedPageBreak/>
         <w:drawing>
           <wp:inline distT="0" distB="0" distL="0" distR="0" wp14:anchorId="3757E479" wp14:editId="663DF1AF">
             <wp:extent cx="3019425" cy="2305050"/>
@@ -4058,6 +4010,7 @@
           <w:rFonts w:asciiTheme="minorHAnsi" w:hAnsiTheme="minorHAnsi" w:cstheme="minorHAnsi"/>
           <w:color w:val="2F5496" w:themeColor="accent1" w:themeShade="BF"/>
         </w:rPr>
+        <w:lastRenderedPageBreak/>
         <w:t>3.1.2 view.acquisto</w:t>
       </w:r>
       <w:bookmarkEnd w:id="22"/>
@@ -4214,7 +4167,6 @@
           <w:rFonts w:asciiTheme="minorHAnsi" w:hAnsiTheme="minorHAnsi" w:cstheme="minorHAnsi"/>
           <w:noProof/>
         </w:rPr>
-        <w:lastRenderedPageBreak/>
         <w:drawing>
           <wp:inline distT="0" distB="0" distL="0" distR="0" wp14:anchorId="07E54A12" wp14:editId="4E4955D0">
             <wp:extent cx="3438525" cy="2838450"/>
@@ -4289,6 +4241,7 @@
           <w:rFonts w:asciiTheme="minorHAnsi" w:hAnsiTheme="minorHAnsi" w:cstheme="minorHAnsi"/>
           <w:color w:val="2F5496" w:themeColor="accent1" w:themeShade="BF"/>
         </w:rPr>
+        <w:lastRenderedPageBreak/>
         <w:t>3.1.4 view.catalogo</w:t>
       </w:r>
       <w:bookmarkEnd w:id="26"/>
@@ -5209,11 +5162,13 @@
               <w:spacing w:line="276" w:lineRule="auto"/>
               <w:rPr>
                 <w:rFonts w:asciiTheme="minorHAnsi" w:hAnsiTheme="minorHAnsi" w:cstheme="minorHAnsi"/>
-              </w:rPr>
-            </w:pPr>
-            <w:r>
-              <w:rPr>
-                <w:rFonts w:asciiTheme="minorHAnsi" w:hAnsiTheme="minorHAnsi" w:cstheme="minorHAnsi"/>
+                <w:lang w:val="en-US"/>
+              </w:rPr>
+            </w:pPr>
+            <w:r>
+              <w:rPr>
+                <w:rFonts w:asciiTheme="minorHAnsi" w:hAnsiTheme="minorHAnsi" w:cstheme="minorHAnsi"/>
+                <w:lang w:val="en-US"/>
               </w:rPr>
               <w:t>context CarrelloIDS::doCreateCarrello(userId: Integer)</w:t>
             </w:r>
@@ -5223,11 +5178,13 @@
               <w:spacing w:line="276" w:lineRule="auto"/>
               <w:rPr>
                 <w:rFonts w:asciiTheme="minorHAnsi" w:hAnsiTheme="minorHAnsi" w:cstheme="minorHAnsi"/>
-              </w:rPr>
-            </w:pPr>
-            <w:r>
-              <w:rPr>
-                <w:rFonts w:asciiTheme="minorHAnsi" w:hAnsiTheme="minorHAnsi" w:cstheme="minorHAnsi"/>
+                <w:lang w:val="en-US"/>
+              </w:rPr>
+            </w:pPr>
+            <w:r>
+              <w:rPr>
+                <w:rFonts w:asciiTheme="minorHAnsi" w:hAnsiTheme="minorHAnsi" w:cstheme="minorHAnsi"/>
+                <w:lang w:val="en-US"/>
               </w:rPr>
               <w:t xml:space="preserve">post: </w:t>
             </w:r>
@@ -5260,6 +5217,7 @@
               <w:spacing w:line="276" w:lineRule="auto"/>
               <w:rPr>
                 <w:rFonts w:asciiTheme="minorHAnsi" w:hAnsiTheme="minorHAnsi" w:cstheme="minorHAnsi"/>
+                <w:lang w:val="en-US"/>
               </w:rPr>
             </w:pPr>
             <w:r>
@@ -5272,6 +5230,7 @@
             <w:r>
               <w:rPr>
                 <w:rFonts w:asciiTheme="minorHAnsi" w:hAnsiTheme="minorHAnsi" w:cstheme="minorHAnsi"/>
+                <w:lang w:val="en-US"/>
               </w:rPr>
               <w:t>and</w:t>
             </w:r>
@@ -5327,11 +5286,13 @@
               <w:spacing w:line="276" w:lineRule="auto"/>
               <w:rPr>
                 <w:rFonts w:asciiTheme="minorHAnsi" w:hAnsiTheme="minorHAnsi" w:cstheme="minorHAnsi"/>
-              </w:rPr>
-            </w:pPr>
-            <w:r>
-              <w:rPr>
-                <w:rFonts w:asciiTheme="minorHAnsi" w:hAnsiTheme="minorHAnsi" w:cstheme="minorHAnsi"/>
+                <w:lang w:val="en-US"/>
+              </w:rPr>
+            </w:pPr>
+            <w:r>
+              <w:rPr>
+                <w:rFonts w:asciiTheme="minorHAnsi" w:hAnsiTheme="minorHAnsi" w:cstheme="minorHAnsi"/>
+                <w:lang w:val="en-US"/>
               </w:rPr>
               <w:t xml:space="preserve">post: </w:t>
             </w:r>
@@ -5364,6 +5325,7 @@
               <w:spacing w:line="276" w:lineRule="auto"/>
               <w:rPr>
                 <w:rFonts w:asciiTheme="minorHAnsi" w:hAnsiTheme="minorHAnsi" w:cstheme="minorHAnsi"/>
+                <w:lang w:val="en-US"/>
               </w:rPr>
             </w:pPr>
             <w:r>
@@ -5376,6 +5338,7 @@
             <w:r>
               <w:rPr>
                 <w:rFonts w:asciiTheme="minorHAnsi" w:hAnsiTheme="minorHAnsi" w:cstheme="minorHAnsi"/>
+                <w:lang w:val="en-US"/>
               </w:rPr>
               <w:t>and</w:t>
             </w:r>
@@ -5408,6 +5371,7 @@
               <w:spacing w:line="276" w:lineRule="auto"/>
               <w:rPr>
                 <w:rFonts w:asciiTheme="minorHAnsi" w:hAnsiTheme="minorHAnsi" w:cstheme="minorHAnsi"/>
+                <w:lang w:val="en-US"/>
               </w:rPr>
             </w:pPr>
             <w:r>
@@ -5420,6 +5384,7 @@
             <w:r>
               <w:rPr>
                 <w:rFonts w:asciiTheme="minorHAnsi" w:hAnsiTheme="minorHAnsi" w:cstheme="minorHAnsi"/>
+                <w:lang w:val="en-US"/>
               </w:rPr>
               <w:t>and</w:t>
             </w:r>
@@ -5475,11 +5440,13 @@
               <w:spacing w:line="276" w:lineRule="auto"/>
               <w:rPr>
                 <w:rFonts w:asciiTheme="minorHAnsi" w:hAnsiTheme="minorHAnsi" w:cstheme="minorHAnsi"/>
-              </w:rPr>
-            </w:pPr>
-            <w:r>
-              <w:rPr>
-                <w:rFonts w:asciiTheme="minorHAnsi" w:hAnsiTheme="minorHAnsi" w:cstheme="minorHAnsi"/>
+                <w:lang w:val="en-US"/>
+              </w:rPr>
+            </w:pPr>
+            <w:r>
+              <w:rPr>
+                <w:rFonts w:asciiTheme="minorHAnsi" w:hAnsiTheme="minorHAnsi" w:cstheme="minorHAnsi"/>
+                <w:lang w:val="en-US"/>
               </w:rPr>
               <w:t xml:space="preserve">post: </w:t>
             </w:r>
@@ -5512,6 +5479,7 @@
               <w:spacing w:line="276" w:lineRule="auto"/>
               <w:rPr>
                 <w:rFonts w:asciiTheme="minorHAnsi" w:hAnsiTheme="minorHAnsi" w:cstheme="minorHAnsi"/>
+                <w:lang w:val="en-US"/>
               </w:rPr>
             </w:pPr>
             <w:r>
@@ -5524,6 +5492,7 @@
             <w:r>
               <w:rPr>
                 <w:rFonts w:asciiTheme="minorHAnsi" w:hAnsiTheme="minorHAnsi" w:cstheme="minorHAnsi"/>
+                <w:lang w:val="en-US"/>
               </w:rPr>
               <w:t>and</w:t>
             </w:r>
@@ -7680,6 +7649,7 @@
                 <w:bCs/>
                 <w:color w:val="FFFFFF"/>
               </w:rPr>
+              <w:lastRenderedPageBreak/>
               <w:t>Post-condizione</w:t>
             </w:r>
           </w:p>
@@ -12363,6 +12333,7 @@
                 <w:bCs/>
                 <w:color w:val="FFFFFF"/>
               </w:rPr>
+              <w:lastRenderedPageBreak/>
               <w:t>Post-</w:t>
             </w:r>
             <w:r>
@@ -13972,6 +13943,7 @@
                 <w:bCs/>
                 <w:color w:val="FFFFFF"/>
               </w:rPr>
+              <w:lastRenderedPageBreak/>
               <w:t>Post-condizione</w:t>
             </w:r>
           </w:p>

</xml_diff>